<commit_message>
UNST-5050: Merge CMake branch to trunk Update of CMake-readme file and CMake_gui document
</commit_message>
<xml_diff>
--- a/src/cmake/doc/Readme-CMake-GUI.docx
+++ b/src/cmake/doc/Readme-CMake-GUI.docx
@@ -385,7 +385,19 @@
               <w:rPr>
                 <w:lang w:val="en-US"/>
               </w:rPr>
-              <w:t>Dflow_open</w:t>
+              <w:t>d</w:t>
+            </w:r>
+            <w:r>
+              <w:rPr>
+                <w:lang w:val="en-US"/>
+              </w:rPr>
+              <w:t>flow</w:t>
+            </w:r>
+            <w:r>
+              <w:rPr>
+                <w:lang w:val="en-US"/>
+              </w:rPr>
+              <w:t>fm</w:t>
             </w:r>
           </w:p>
         </w:tc>
@@ -403,7 +415,19 @@
               <w:rPr>
                 <w:lang w:val="en-US"/>
               </w:rPr>
-              <w:t>Dflow_open</w:t>
+              <w:t>d</w:t>
+            </w:r>
+            <w:r>
+              <w:rPr>
+                <w:lang w:val="en-US"/>
+              </w:rPr>
+              <w:t>flow</w:t>
+            </w:r>
+            <w:r>
+              <w:rPr>
+                <w:lang w:val="en-US"/>
+              </w:rPr>
+              <w:t>fm</w:t>
             </w:r>
           </w:p>
           <w:p>
@@ -416,7 +440,7 @@
               <w:rPr>
                 <w:lang w:val="en-US"/>
               </w:rPr>
-              <w:t>Tests</w:t>
+              <w:t>dimr</w:t>
             </w:r>
           </w:p>
           <w:p>
@@ -429,10 +453,88 @@
               <w:rPr>
                 <w:lang w:val="en-US"/>
               </w:rPr>
-              <w:t>Dimr_open</w:t>
+              <w:t>dflowfm_interacter</w:t>
             </w:r>
             <w:bookmarkStart w:id="1" w:name="_GoBack"/>
             <w:bookmarkEnd w:id="1"/>
+          </w:p>
+          <w:p>
+            <w:pPr>
+              <w:rPr>
+                <w:lang w:val="en-US"/>
+              </w:rPr>
+            </w:pPr>
+            <w:r>
+              <w:rPr>
+                <w:lang w:val="en-US"/>
+              </w:rPr>
+              <w:t>flow3d3d</w:t>
+            </w:r>
+          </w:p>
+          <w:p>
+            <w:pPr>
+              <w:rPr>
+                <w:lang w:val="en-US"/>
+              </w:rPr>
+            </w:pPr>
+            <w:r>
+              <w:rPr>
+                <w:lang w:val="en-US"/>
+              </w:rPr>
+              <w:t>d-waq</w:t>
+            </w:r>
+          </w:p>
+          <w:p>
+            <w:pPr>
+              <w:rPr>
+                <w:lang w:val="en-US"/>
+              </w:rPr>
+            </w:pPr>
+            <w:r>
+              <w:rPr>
+                <w:lang w:val="en-US"/>
+              </w:rPr>
+              <w:t>d-waves</w:t>
+            </w:r>
+          </w:p>
+          <w:p>
+            <w:pPr>
+              <w:rPr>
+                <w:lang w:val="en-US"/>
+              </w:rPr>
+            </w:pPr>
+            <w:r>
+              <w:rPr>
+                <w:lang w:val="en-US"/>
+              </w:rPr>
+              <w:t>all</w:t>
+            </w:r>
+          </w:p>
+          <w:p>
+            <w:pPr>
+              <w:rPr>
+                <w:lang w:val="en-US"/>
+              </w:rPr>
+            </w:pPr>
+            <w:r>
+              <w:rPr>
+                <w:lang w:val="en-US"/>
+              </w:rPr>
+              <w:t>tools</w:t>
+            </w:r>
+          </w:p>
+          <w:p>
+            <w:pPr>
+              <w:rPr>
+                <w:lang w:val="en-US"/>
+              </w:rPr>
+            </w:pPr>
+            <w:r>
+              <w:rPr>
+                <w:lang w:val="en-US"/>
+              </w:rPr>
+              <w:t>tests</w:t>
+            </w:r>
           </w:p>
         </w:tc>
       </w:tr>
@@ -2196,7 +2298,7 @@
 </file>
 
 <file path=customXml/itemProps1.xml><?xml version="1.0" encoding="utf-8"?>
-<ds:datastoreItem xmlns:ds="http://schemas.openxmlformats.org/officeDocument/2006/customXml" ds:itemID="{4FD3376C-B979-428D-BEBE-CDE6D3F37233}">
+<ds:datastoreItem xmlns:ds="http://schemas.openxmlformats.org/officeDocument/2006/customXml" ds:itemID="{33F41509-E8C4-409F-9FAF-FAC311A0032C}">
   <ds:schemaRefs>
     <ds:schemaRef ds:uri="http://schemas.openxmlformats.org/officeDocument/2006/bibliography"/>
   </ds:schemaRefs>

</xml_diff>